<commit_message>
added new db scheme
</commit_message>
<xml_diff>
--- a/v3/ТЗ_Диплом_Вертинский1.docx
+++ b/v3/ТЗ_Диплом_Вертинский1.docx
@@ -1392,7 +1392,7 @@
               <w:t>1.</w:t>
             </w:r>
             <w:r>
-              <w:t>Теория нейронных сетей и их использование в распознавании лиц</w:t>
+              <w:t>Описание объекта управления</w:t>
             </w:r>
             <w:r>
               <w:t xml:space="preserve"> </w:t>
@@ -1544,13 +1544,7 @@
               <w:t>На</w:t>
             </w:r>
             <w:r>
-              <w:t xml:space="preserve">стройка масштабируемости и </w:t>
-            </w:r>
-            <w:r>
-              <w:t>безопасности</w:t>
-            </w:r>
-            <w:r>
-              <w:t xml:space="preserve"> системы</w:t>
+              <w:t>стройка масштабируемости и безопасности системы</w:t>
             </w:r>
           </w:p>
         </w:tc>
@@ -2433,4 +2427,16 @@
     </a:ext>
   </a:extLst>
 </a:theme>
+</file>
+
+<file path=customXml/item1.xml><?xml version="1.0" encoding="utf-8"?>
+<b:Sources xmlns:b="http://schemas.openxmlformats.org/officeDocument/2006/bibliography" xmlns="http://schemas.openxmlformats.org/officeDocument/2006/bibliography" SelectedStyle="\APASixthEditionOfficeOnline.xsl" StyleName="APA" Version="6"/>
+</file>
+
+<file path=customXml/itemProps1.xml><?xml version="1.0" encoding="utf-8"?>
+<ds:datastoreItem xmlns:ds="http://schemas.openxmlformats.org/officeDocument/2006/customXml" ds:itemID="{46066229-D4B0-4F70-B4D9-EB0EAD47BE51}">
+  <ds:schemaRefs>
+    <ds:schemaRef ds:uri="http://schemas.openxmlformats.org/officeDocument/2006/bibliography"/>
+  </ds:schemaRefs>
+</ds:datastoreItem>
 </file>
</xml_diff>